<commit_message>
Se agrega funcionalidad LAB 6
</commit_message>
<xml_diff>
--- a/LAB7/Laboratorio 7 - AJAX.docx
+++ b/LAB7/Laboratorio 7 - AJAX.docx
@@ -1,6 +1,6 @@
 
 <file path=word/document.xml><?xml version="1.0" encoding="utf-8"?>
-<w:document xmlns:wpc="http://schemas.microsoft.com/office/word/2010/wordprocessingCanvas" xmlns:cx="http://schemas.microsoft.com/office/drawing/2014/chartex" xmlns:cx1="http://schemas.microsoft.com/office/drawing/2015/9/8/chartex" xmlns:cx2="http://schemas.microsoft.com/office/drawing/2015/10/21/chartex" xmlns:cx3="http://schemas.microsoft.com/office/drawing/2016/5/9/chartex" xmlns:cx4="http://schemas.microsoft.com/office/drawing/2016/5/10/chartex" xmlns:cx5="http://schemas.microsoft.com/office/drawing/2016/5/11/chartex" xmlns:cx6="http://schemas.microsoft.com/office/drawing/2016/5/12/chartex" xmlns:cx7="http://schemas.microsoft.com/office/drawing/2016/5/13/chartex" xmlns:cx8="http://schemas.microsoft.com/office/drawing/2016/5/14/chartex" xmlns:mc="http://schemas.openxmlformats.org/markup-compatibility/2006" xmlns:aink="http://schemas.microsoft.com/office/drawing/2016/ink" xmlns:am3d="http://schemas.microsoft.com/office/drawing/2017/model3d" xmlns:o="urn:schemas-microsoft-com:office:office" xmlns:r="http://schemas.openxmlformats.org/officeDocument/2006/relationships" xmlns:m="http://schemas.openxmlformats.org/officeDocument/2006/math" xmlns:v="urn:schemas-microsoft-com:vml" xmlns:wp14="http://schemas.microsoft.com/office/word/2010/wordprocessingDrawing" xmlns:wp="http://schemas.openxmlformats.org/drawingml/2006/wordprocessingDrawing" xmlns:w10="urn:schemas-microsoft-com:office:word" xmlns:w="http://schemas.openxmlformats.org/wordprocessingml/2006/main" xmlns:w14="http://schemas.microsoft.com/office/word/2010/wordml" xmlns:w15="http://schemas.microsoft.com/office/word/2012/wordml" xmlns:w16cex="http://schemas.microsoft.com/office/word/2018/wordml/cex" xmlns:w16cid="http://schemas.microsoft.com/office/word/2016/wordml/cid" xmlns:w16="http://schemas.microsoft.com/office/word/2018/wordml" xmlns:w16se="http://schemas.microsoft.com/office/word/2015/wordml/symex" xmlns:wpg="http://schemas.microsoft.com/office/word/2010/wordprocessingGroup" xmlns:wpi="http://schemas.microsoft.com/office/word/2010/wordprocessingInk" xmlns:wne="http://schemas.microsoft.com/office/word/2006/wordml" xmlns:wps="http://schemas.microsoft.com/office/word/2010/wordprocessingShape" mc:Ignorable="w14 w15 w16se w16cid w16 w16cex wp14">
+<w:document xmlns:wpc="http://schemas.microsoft.com/office/word/2010/wordprocessingCanvas" xmlns:cx="http://schemas.microsoft.com/office/drawing/2014/chartex" xmlns:cx1="http://schemas.microsoft.com/office/drawing/2015/9/8/chartex" xmlns:cx2="http://schemas.microsoft.com/office/drawing/2015/10/21/chartex" xmlns:cx3="http://schemas.microsoft.com/office/drawing/2016/5/9/chartex" xmlns:cx4="http://schemas.microsoft.com/office/drawing/2016/5/10/chartex" xmlns:cx5="http://schemas.microsoft.com/office/drawing/2016/5/11/chartex" xmlns:cx6="http://schemas.microsoft.com/office/drawing/2016/5/12/chartex" xmlns:cx7="http://schemas.microsoft.com/office/drawing/2016/5/13/chartex" xmlns:cx8="http://schemas.microsoft.com/office/drawing/2016/5/14/chartex" xmlns:mc="http://schemas.openxmlformats.org/markup-compatibility/2006" xmlns:aink="http://schemas.microsoft.com/office/drawing/2016/ink" xmlns:am3d="http://schemas.microsoft.com/office/drawing/2017/model3d" xmlns:o="urn:schemas-microsoft-com:office:office" xmlns:r="http://schemas.openxmlformats.org/officeDocument/2006/relationships" xmlns:m="http://schemas.openxmlformats.org/officeDocument/2006/math" xmlns:v="urn:schemas-microsoft-com:vml" xmlns:wp14="http://schemas.microsoft.com/office/word/2010/wordprocessingDrawing" xmlns:wp="http://schemas.openxmlformats.org/drawingml/2006/wordprocessingDrawing" xmlns:w10="urn:schemas-microsoft-com:office:word" xmlns:w="http://schemas.openxmlformats.org/wordprocessingml/2006/main" xmlns:w14="http://schemas.microsoft.com/office/word/2010/wordml" xmlns:w15="http://schemas.microsoft.com/office/word/2012/wordml" xmlns:w16cex="http://schemas.microsoft.com/office/word/2018/wordml/cex" xmlns:w16cid="http://schemas.microsoft.com/office/word/2016/wordml/cid" xmlns:w16="http://schemas.microsoft.com/office/word/2018/wordml" xmlns:w16sdtdh="http://schemas.microsoft.com/office/word/2020/wordml/sdtdatahash" xmlns:w16se="http://schemas.microsoft.com/office/word/2015/wordml/symex" xmlns:wpg="http://schemas.microsoft.com/office/word/2010/wordprocessingGroup" xmlns:wpi="http://schemas.microsoft.com/office/word/2010/wordprocessingInk" xmlns:wne="http://schemas.microsoft.com/office/word/2006/wordml" xmlns:wps="http://schemas.microsoft.com/office/word/2010/wordprocessingShape" mc:Ignorable="w14 w15 w16se w16cid w16 w16cex w16sdtdh wp14">
   <w:body>
     <w:p>
       <w:pPr>
@@ -77,28 +77,81 @@
         <w:rPr>
           <w:lang w:val="es-MX"/>
         </w:rPr>
+        <w:t>Alek Fernando Howland Aguilar</w:t>
+      </w:r>
+      <w:r>
+        <w:rPr>
+          <w:lang w:val="es-MX"/>
+        </w:rPr>
         <w:br/>
-        <w:t>GITHUB REPOSITORY : [  ]</w:t>
-      </w:r>
-    </w:p>
-    <w:p>
-      <w:pPr>
-        <w:rPr>
-          <w:lang w:val="es-MX"/>
-        </w:rPr>
-      </w:pPr>
-      <w:r>
-        <w:rPr>
-          <w:lang w:val="es-MX"/>
-        </w:rPr>
-        <w:t>GITHUB PAGE URL: [  ]</w:t>
-      </w:r>
+        <w:t xml:space="preserve">GITHUB </w:t>
+      </w:r>
+      <w:proofErr w:type="gramStart"/>
+      <w:r>
+        <w:rPr>
+          <w:lang w:val="es-MX"/>
+        </w:rPr>
+        <w:t>REPOSITORY :</w:t>
+      </w:r>
+      <w:proofErr w:type="gramEnd"/>
+      <w:r>
+        <w:rPr>
+          <w:lang w:val="es-MX"/>
+        </w:rPr>
+        <w:t xml:space="preserve"> [ </w:t>
+      </w:r>
+      <w:hyperlink r:id="rId6" w:history="1">
+        <w:r>
+          <w:rPr>
+            <w:rStyle w:val="Hyperlink"/>
+            <w:lang w:val="es-MX"/>
+          </w:rPr>
+          <w:t>https://github.com/HowlandAlek/LABS-DAW</w:t>
+        </w:r>
+        <w:r>
+          <w:rPr>
+            <w:rStyle w:val="Hyperlink"/>
+            <w:lang w:val="es-MX"/>
+          </w:rPr>
+          <w:t xml:space="preserve"> </w:t>
+        </w:r>
+      </w:hyperlink>
+      <w:r>
+        <w:rPr>
+          <w:lang w:val="es-MX"/>
+        </w:rPr>
+        <w:t xml:space="preserve"> ]</w:t>
+      </w:r>
+    </w:p>
+    <w:p>
+      <w:r>
+        <w:t xml:space="preserve">GITHUB PAGE URL: [ </w:t>
+      </w:r>
+      <w:hyperlink r:id="rId7" w:history="1">
+        <w:r>
+          <w:rPr>
+            <w:rStyle w:val="Hyperlink"/>
+          </w:rPr>
+          <w:t>https://howlandalek.github.io/LABS-DAW/</w:t>
+        </w:r>
+        <w:r>
+          <w:rPr>
+            <w:rStyle w:val="Hyperlink"/>
+          </w:rPr>
+          <w:t xml:space="preserve"> </w:t>
+        </w:r>
+        <w:r>
+          <w:rPr>
+            <w:rStyle w:val="Hyperlink"/>
+          </w:rPr>
+          <w:t>]</w:t>
+        </w:r>
+      </w:hyperlink>
     </w:p>
     <w:p>
       <w:pPr>
         <w:rPr>
           <w:u w:val="single"/>
-          <w:lang w:val="es-MX"/>
         </w:rPr>
       </w:pPr>
     </w:p>
@@ -106,7 +159,6 @@
       <w:pPr>
         <w:rPr>
           <w:u w:val="single"/>
-          <w:lang w:val="es-MX"/>
         </w:rPr>
       </w:pPr>
     </w:p>
@@ -234,7 +286,7 @@
         </w:rPr>
         <w:t xml:space="preserve"> con el API de GIPHY </w:t>
       </w:r>
-      <w:hyperlink r:id="rId6" w:tooltip="https://developers.giphy.com/docs/" w:history="1">
+      <w:hyperlink r:id="rId8" w:tooltip="https://developers.giphy.com/docs/" w:history="1">
         <w:proofErr w:type="spellStart"/>
         <w:r>
           <w:rPr>
@@ -257,29 +309,7 @@
             <w:u w:val="none"/>
             <w:lang w:val="es-MX"/>
           </w:rPr>
-          <w:t xml:space="preserve"> </w:t>
-        </w:r>
-        <w:r>
-          <w:rPr>
-            <w:rStyle w:val="Hyperlink"/>
-            <w:rFonts w:ascii="Segoe UI" w:hAnsi="Segoe UI" w:cs="Segoe UI"/>
-            <w:sz w:val="21"/>
-            <w:szCs w:val="21"/>
-            <w:u w:val="none"/>
-            <w:lang w:val="es-MX"/>
-          </w:rPr>
-          <w:t>A</w:t>
-        </w:r>
-        <w:r>
-          <w:rPr>
-            <w:rStyle w:val="Hyperlink"/>
-            <w:rFonts w:ascii="Segoe UI" w:hAnsi="Segoe UI" w:cs="Segoe UI"/>
-            <w:sz w:val="21"/>
-            <w:szCs w:val="21"/>
-            <w:u w:val="none"/>
-            <w:lang w:val="es-MX"/>
-          </w:rPr>
-          <w:t>PI</w:t>
+          <w:t xml:space="preserve"> API</w:t>
         </w:r>
       </w:hyperlink>
       <w:r>
@@ -838,7 +868,25 @@
           <w:szCs w:val="20"/>
           <w:lang w:val="es-MX"/>
         </w:rPr>
-        <w:t xml:space="preserve"> click en el botón, la página deberá realizar una consulta al API de </w:t>
+        <w:t xml:space="preserve"> </w:t>
+      </w:r>
+      <w:proofErr w:type="gramStart"/>
+      <w:r>
+        <w:rPr>
+          <w:sz w:val="20"/>
+          <w:szCs w:val="20"/>
+          <w:lang w:val="es-MX"/>
+        </w:rPr>
+        <w:t>click</w:t>
+      </w:r>
+      <w:proofErr w:type="gramEnd"/>
+      <w:r>
+        <w:rPr>
+          <w:sz w:val="20"/>
+          <w:szCs w:val="20"/>
+          <w:lang w:val="es-MX"/>
+        </w:rPr>
+        <w:t xml:space="preserve"> en el botón, la página deberá realizar una consulta al API de </w:t>
       </w:r>
       <w:r>
         <w:rPr>
@@ -862,23 +910,33 @@
           <w:szCs w:val="20"/>
           <w:lang w:val="es-MX"/>
         </w:rPr>
-        <w:t>(Deberás incluir la lógica correspondiente al “click” para cada botón. (Recuerda el tema de delegación de eventos).</w:t>
-      </w:r>
-      <w:r>
-        <w:rPr>
-          <w:sz w:val="20"/>
-          <w:szCs w:val="20"/>
-          <w:lang w:val="es-MX"/>
-        </w:rPr>
-        <w:t xml:space="preserve"> </w:t>
-      </w:r>
-      <w:r>
-        <w:rPr>
-          <w:sz w:val="20"/>
-          <w:szCs w:val="20"/>
-          <w:lang w:val="es-MX"/>
-        </w:rPr>
-        <w:t xml:space="preserve">Abajo o arriba de cada gif, despliega su rating (PG, G, </w:t>
+        <w:t>(Deberás incluir la lógica correspondiente al “</w:t>
+      </w:r>
+      <w:proofErr w:type="gramStart"/>
+      <w:r>
+        <w:rPr>
+          <w:sz w:val="20"/>
+          <w:szCs w:val="20"/>
+          <w:lang w:val="es-MX"/>
+        </w:rPr>
+        <w:t>click</w:t>
+      </w:r>
+      <w:proofErr w:type="gramEnd"/>
+      <w:r>
+        <w:rPr>
+          <w:sz w:val="20"/>
+          <w:szCs w:val="20"/>
+          <w:lang w:val="es-MX"/>
+        </w:rPr>
+        <w:t>” para cada botón. (Recuerda el tema de delegación de eventos).</w:t>
+      </w:r>
+      <w:r>
+        <w:rPr>
+          <w:sz w:val="20"/>
+          <w:szCs w:val="20"/>
+          <w:lang w:val="es-MX"/>
+        </w:rPr>
+        <w:t xml:space="preserve"> Abajo o arriba de cada gif, despliega su rating (PG, G, </w:t>
       </w:r>
       <w:r>
         <w:rPr>
@@ -1271,7 +1329,25 @@
           <w:szCs w:val="20"/>
           <w:lang w:val="es-MX"/>
         </w:rPr>
-        <w:t xml:space="preserve">Cuando el usuario haga click en alguna de las </w:t>
+        <w:t xml:space="preserve">Cuando el usuario haga </w:t>
+      </w:r>
+      <w:proofErr w:type="gramStart"/>
+      <w:r>
+        <w:rPr>
+          <w:sz w:val="20"/>
+          <w:szCs w:val="20"/>
+          <w:lang w:val="es-MX"/>
+        </w:rPr>
+        <w:t>click</w:t>
+      </w:r>
+      <w:proofErr w:type="gramEnd"/>
+      <w:r>
+        <w:rPr>
+          <w:sz w:val="20"/>
+          <w:szCs w:val="20"/>
+          <w:lang w:val="es-MX"/>
+        </w:rPr>
+        <w:t xml:space="preserve"> en alguna de las </w:t>
       </w:r>
       <w:r>
         <w:rPr>
@@ -1287,7 +1363,25 @@
           <w:szCs w:val="20"/>
           <w:lang w:val="es-MX"/>
         </w:rPr>
-        <w:t xml:space="preserve">, el gif debería de reproducir la animación correspondiente. Si el usuario vuelve a hacer click, la animación deberá detenerse. </w:t>
+        <w:t xml:space="preserve">, el gif debería de reproducir la animación correspondiente. Si el usuario vuelve a hacer </w:t>
+      </w:r>
+      <w:proofErr w:type="gramStart"/>
+      <w:r>
+        <w:rPr>
+          <w:sz w:val="20"/>
+          <w:szCs w:val="20"/>
+          <w:lang w:val="es-MX"/>
+        </w:rPr>
+        <w:t>click</w:t>
+      </w:r>
+      <w:proofErr w:type="gramEnd"/>
+      <w:r>
+        <w:rPr>
+          <w:sz w:val="20"/>
+          <w:szCs w:val="20"/>
+          <w:lang w:val="es-MX"/>
+        </w:rPr>
+        <w:t xml:space="preserve">, la animación deberá detenerse. </w:t>
       </w:r>
     </w:p>
     <w:p>
@@ -1360,7 +1454,16 @@
           <w:szCs w:val="20"/>
           <w:lang w:val="es-MX"/>
         </w:rPr>
-        <w:t xml:space="preserve"> no) así como el método </w:t>
+        <w:t xml:space="preserve"> no) así como el </w:t>
+      </w:r>
+      <w:proofErr w:type="gramStart"/>
+      <w:r>
+        <w:rPr>
+          <w:sz w:val="20"/>
+          <w:szCs w:val="20"/>
+          <w:lang w:val="es-MX"/>
+        </w:rPr>
+        <w:t xml:space="preserve">método </w:t>
       </w:r>
       <w:r>
         <w:rPr>
@@ -1384,6 +1487,7 @@
         <w:t>attr</w:t>
       </w:r>
       <w:proofErr w:type="spellEnd"/>
+      <w:proofErr w:type="gramEnd"/>
       <w:r>
         <w:rPr>
           <w:sz w:val="20"/>
@@ -1512,6 +1616,7 @@
         <w:t>Recuerda agregar un “</w:t>
       </w:r>
       <w:proofErr w:type="spellStart"/>
+      <w:proofErr w:type="gramStart"/>
       <w:r>
         <w:rPr>
           <w:sz w:val="20"/>
@@ -1527,7 +1632,16 @@
           <w:szCs w:val="20"/>
           <w:lang w:val="es-MX"/>
         </w:rPr>
-        <w:t>()” para evitar que la página se cargue nuevamente al dar click en el botón “</w:t>
+        <w:t>(</w:t>
+      </w:r>
+      <w:proofErr w:type="gramEnd"/>
+      <w:r>
+        <w:rPr>
+          <w:sz w:val="20"/>
+          <w:szCs w:val="20"/>
+          <w:lang w:val="es-MX"/>
+        </w:rPr>
+        <w:t>)” para evitar que la página se cargue nuevamente al dar click en el botón “</w:t>
       </w:r>
       <w:proofErr w:type="spellStart"/>
       <w:r>
@@ -1625,6 +1739,7 @@
         <w:rPr>
           <w:b/>
           <w:bCs/>
+          <w:noProof/>
           <w:sz w:val="20"/>
           <w:szCs w:val="20"/>
           <w:lang w:val="es-MX"/>
@@ -1645,7 +1760,7 @@
                     <pic:cNvPicPr/>
                   </pic:nvPicPr>
                   <pic:blipFill>
-                    <a:blip r:embed="rId7"/>
+                    <a:blip r:embed="rId9"/>
                     <a:stretch>
                       <a:fillRect/>
                     </a:stretch>
@@ -1711,6 +1826,7 @@
         <w:rPr>
           <w:b/>
           <w:bCs/>
+          <w:noProof/>
           <w:sz w:val="20"/>
           <w:szCs w:val="20"/>
           <w:lang w:val="es-MX"/>
@@ -1731,7 +1847,7 @@
                     <pic:cNvPicPr/>
                   </pic:nvPicPr>
                   <pic:blipFill>
-                    <a:blip r:embed="rId8"/>
+                    <a:blip r:embed="rId10"/>
                     <a:stretch>
                       <a:fillRect/>
                     </a:stretch>
@@ -1866,7 +1982,7 @@
         </w:rPr>
         <w:t xml:space="preserve">#1 </w:t>
       </w:r>
-      <w:hyperlink r:id="rId9" w:history="1">
+      <w:hyperlink r:id="rId11" w:history="1">
         <w:r>
           <w:rPr>
             <w:rStyle w:val="Hyperlink"/>
@@ -1999,7 +2115,27 @@
           <w:bCs/>
           <w:lang w:val="es-MX"/>
         </w:rPr>
-        <w:t xml:space="preserve">en un Github </w:t>
+        <w:t xml:space="preserve">en un </w:t>
+      </w:r>
+      <w:proofErr w:type="spellStart"/>
+      <w:r>
+        <w:rPr>
+          <w:rFonts w:ascii="Calibri-Bold" w:hAnsi="Calibri-Bold" w:cs="Calibri-Bold"/>
+          <w:b/>
+          <w:bCs/>
+          <w:lang w:val="es-MX"/>
+        </w:rPr>
+        <w:t>Github</w:t>
+      </w:r>
+      <w:proofErr w:type="spellEnd"/>
+      <w:r>
+        <w:rPr>
+          <w:rFonts w:ascii="Calibri-Bold" w:hAnsi="Calibri-Bold" w:cs="Calibri-Bold"/>
+          <w:b/>
+          <w:bCs/>
+          <w:lang w:val="es-MX"/>
+        </w:rPr>
+        <w:t xml:space="preserve"> </w:t>
       </w:r>
       <w:proofErr w:type="spellStart"/>
       <w:r>
@@ -2183,7 +2319,7 @@
 </file>
 
 <file path=word/numbering.xml><?xml version="1.0" encoding="utf-8"?>
-<w:numbering xmlns:wpc="http://schemas.microsoft.com/office/word/2010/wordprocessingCanvas" xmlns:cx="http://schemas.microsoft.com/office/drawing/2014/chartex" xmlns:cx1="http://schemas.microsoft.com/office/drawing/2015/9/8/chartex" xmlns:cx2="http://schemas.microsoft.com/office/drawing/2015/10/21/chartex" xmlns:cx3="http://schemas.microsoft.com/office/drawing/2016/5/9/chartex" xmlns:cx4="http://schemas.microsoft.com/office/drawing/2016/5/10/chartex" xmlns:cx5="http://schemas.microsoft.com/office/drawing/2016/5/11/chartex" xmlns:cx6="http://schemas.microsoft.com/office/drawing/2016/5/12/chartex" xmlns:cx7="http://schemas.microsoft.com/office/drawing/2016/5/13/chartex" xmlns:cx8="http://schemas.microsoft.com/office/drawing/2016/5/14/chartex" xmlns:mc="http://schemas.openxmlformats.org/markup-compatibility/2006" xmlns:aink="http://schemas.microsoft.com/office/drawing/2016/ink" xmlns:am3d="http://schemas.microsoft.com/office/drawing/2017/model3d" xmlns:o="urn:schemas-microsoft-com:office:office" xmlns:r="http://schemas.openxmlformats.org/officeDocument/2006/relationships" xmlns:m="http://schemas.openxmlformats.org/officeDocument/2006/math" xmlns:v="urn:schemas-microsoft-com:vml" xmlns:wp14="http://schemas.microsoft.com/office/word/2010/wordprocessingDrawing" xmlns:wp="http://schemas.openxmlformats.org/drawingml/2006/wordprocessingDrawing" xmlns:w10="urn:schemas-microsoft-com:office:word" xmlns:w="http://schemas.openxmlformats.org/wordprocessingml/2006/main" xmlns:w14="http://schemas.microsoft.com/office/word/2010/wordml" xmlns:w15="http://schemas.microsoft.com/office/word/2012/wordml" xmlns:w16cex="http://schemas.microsoft.com/office/word/2018/wordml/cex" xmlns:w16cid="http://schemas.microsoft.com/office/word/2016/wordml/cid" xmlns:w16="http://schemas.microsoft.com/office/word/2018/wordml" xmlns:w16se="http://schemas.microsoft.com/office/word/2015/wordml/symex" xmlns:wpg="http://schemas.microsoft.com/office/word/2010/wordprocessingGroup" xmlns:wpi="http://schemas.microsoft.com/office/word/2010/wordprocessingInk" xmlns:wne="http://schemas.microsoft.com/office/word/2006/wordml" xmlns:wps="http://schemas.microsoft.com/office/word/2010/wordprocessingShape" mc:Ignorable="w14 w15 w16se w16cid w16 w16cex wp14">
+<w:numbering xmlns:wpc="http://schemas.microsoft.com/office/word/2010/wordprocessingCanvas" xmlns:cx="http://schemas.microsoft.com/office/drawing/2014/chartex" xmlns:cx1="http://schemas.microsoft.com/office/drawing/2015/9/8/chartex" xmlns:cx2="http://schemas.microsoft.com/office/drawing/2015/10/21/chartex" xmlns:cx3="http://schemas.microsoft.com/office/drawing/2016/5/9/chartex" xmlns:cx4="http://schemas.microsoft.com/office/drawing/2016/5/10/chartex" xmlns:cx5="http://schemas.microsoft.com/office/drawing/2016/5/11/chartex" xmlns:cx6="http://schemas.microsoft.com/office/drawing/2016/5/12/chartex" xmlns:cx7="http://schemas.microsoft.com/office/drawing/2016/5/13/chartex" xmlns:cx8="http://schemas.microsoft.com/office/drawing/2016/5/14/chartex" xmlns:mc="http://schemas.openxmlformats.org/markup-compatibility/2006" xmlns:aink="http://schemas.microsoft.com/office/drawing/2016/ink" xmlns:am3d="http://schemas.microsoft.com/office/drawing/2017/model3d" xmlns:o="urn:schemas-microsoft-com:office:office" xmlns:r="http://schemas.openxmlformats.org/officeDocument/2006/relationships" xmlns:m="http://schemas.openxmlformats.org/officeDocument/2006/math" xmlns:v="urn:schemas-microsoft-com:vml" xmlns:wp14="http://schemas.microsoft.com/office/word/2010/wordprocessingDrawing" xmlns:wp="http://schemas.openxmlformats.org/drawingml/2006/wordprocessingDrawing" xmlns:w10="urn:schemas-microsoft-com:office:word" xmlns:w="http://schemas.openxmlformats.org/wordprocessingml/2006/main" xmlns:w14="http://schemas.microsoft.com/office/word/2010/wordml" xmlns:w15="http://schemas.microsoft.com/office/word/2012/wordml" xmlns:w16cex="http://schemas.microsoft.com/office/word/2018/wordml/cex" xmlns:w16cid="http://schemas.microsoft.com/office/word/2016/wordml/cid" xmlns:w16="http://schemas.microsoft.com/office/word/2018/wordml" xmlns:w16sdtdh="http://schemas.microsoft.com/office/word/2020/wordml/sdtdatahash" xmlns:w16se="http://schemas.microsoft.com/office/word/2015/wordml/symex" xmlns:wpg="http://schemas.microsoft.com/office/word/2010/wordprocessingGroup" xmlns:wpi="http://schemas.microsoft.com/office/word/2010/wordprocessingInk" xmlns:wne="http://schemas.microsoft.com/office/word/2006/wordml" xmlns:wps="http://schemas.microsoft.com/office/word/2010/wordprocessingShape" mc:Ignorable="w14 w15 w16se w16cid w16 w16cex w16sdtdh wp14">
   <w:abstractNum w:abstractNumId="0" w15:restartNumberingAfterBreak="0">
     <w:nsid w:val="007411C1"/>
     <w:multiLevelType w:val="hybridMultilevel"/>
@@ -3900,7 +4036,7 @@
 </file>
 
 <file path=word/styles.xml><?xml version="1.0" encoding="utf-8"?>
-<w:styles xmlns:mc="http://schemas.openxmlformats.org/markup-compatibility/2006" xmlns:r="http://schemas.openxmlformats.org/officeDocument/2006/relationships" xmlns:w="http://schemas.openxmlformats.org/wordprocessingml/2006/main" xmlns:w14="http://schemas.microsoft.com/office/word/2010/wordml" xmlns:w15="http://schemas.microsoft.com/office/word/2012/wordml" xmlns:w16cex="http://schemas.microsoft.com/office/word/2018/wordml/cex" xmlns:w16cid="http://schemas.microsoft.com/office/word/2016/wordml/cid" xmlns:w16="http://schemas.microsoft.com/office/word/2018/wordml" xmlns:w16se="http://schemas.microsoft.com/office/word/2015/wordml/symex" mc:Ignorable="w14 w15 w16se w16cid w16 w16cex">
+<w:styles xmlns:mc="http://schemas.openxmlformats.org/markup-compatibility/2006" xmlns:r="http://schemas.openxmlformats.org/officeDocument/2006/relationships" xmlns:w="http://schemas.openxmlformats.org/wordprocessingml/2006/main" xmlns:w14="http://schemas.microsoft.com/office/word/2010/wordml" xmlns:w15="http://schemas.microsoft.com/office/word/2012/wordml" xmlns:w16cex="http://schemas.microsoft.com/office/word/2018/wordml/cex" xmlns:w16cid="http://schemas.microsoft.com/office/word/2016/wordml/cid" xmlns:w16="http://schemas.microsoft.com/office/word/2018/wordml" xmlns:w16sdtdh="http://schemas.microsoft.com/office/word/2020/wordml/sdtdatahash" xmlns:w16se="http://schemas.microsoft.com/office/word/2015/wordml/symex" mc:Ignorable="w14 w15 w16se w16cid w16 w16cex w16sdtdh">
   <w:docDefaults>
     <w:rPrDefault>
       <w:rPr>

</xml_diff>